<commit_message>
Parts Budget (Section intros added)
</commit_message>
<xml_diff>
--- a/Documentation/Design Documents/System Design Specifications for Roadie - Lvl 1 - Alex's Conflicted Copy.docx
+++ b/Documentation/Design Documents/System Design Specifications for Roadie - Lvl 1 - Alex's Conflicted Copy.docx
@@ -12361,6 +12361,58 @@
     <w:p/>
     <w:p>
       <w:pPr>
+        <w:ind w:left="360"/>
+      </w:pPr>
+      <w:r>
+        <w:t xml:space="preserve">This section will cover the </w:t>
+      </w:r>
+      <w:r>
+        <w:t>parts</w:t>
+      </w:r>
+      <w:r>
+        <w:t xml:space="preserve"> budget for the coordination subsystem. </w:t>
+      </w:r>
+      <w:r>
+        <w:t>These components are vital in ensuring that coordination between all of the subsy</w:t>
+      </w:r>
+      <w:r>
+        <w:t xml:space="preserve">stems is accurate and efficient. </w:t>
+      </w:r>
+      <w:r>
+        <w:t xml:space="preserve">The different components used in the subsystem will be outlined, and then a cost matrix will </w:t>
+      </w:r>
+      <w:r>
+        <w:t>show</w:t>
+      </w:r>
+      <w:r>
+        <w:t xml:space="preserve"> a cost analysis </w:t>
+      </w:r>
+      <w:r>
+        <w:t>involving</w:t>
+      </w:r>
+      <w:r>
+        <w:t xml:space="preserve"> </w:t>
+      </w:r>
+      <w:r>
+        <w:t>subsystem components</w:t>
+      </w:r>
+      <w:r>
+        <w:t xml:space="preserve"> and </w:t>
+      </w:r>
+      <w:r>
+        <w:t xml:space="preserve">the </w:t>
+      </w:r>
+      <w:r>
+        <w:t>sources of funding.</w:t>
+      </w:r>
+    </w:p>
+    <w:p>
+      <w:pPr>
+        <w:ind w:left="360"/>
+      </w:pPr>
+    </w:p>
+    <w:p>
+      <w:pPr>
         <w:pStyle w:val="Heading3"/>
         <w:ind w:left="360"/>
         <w:rPr>
@@ -12386,6 +12438,27 @@
     <w:p>
       <w:pPr>
         <w:ind w:left="360"/>
+      </w:pPr>
+      <w:r>
+        <w:t>This section will give a short reasoning for the existence of each component in the subsystem.</w:t>
+      </w:r>
+      <w:r>
+        <w:t xml:space="preserve"> All of these aid in satisfying Roadie’s requirements.</w:t>
+      </w:r>
+    </w:p>
+    <w:p>
+      <w:pPr>
+        <w:ind w:left="360"/>
+      </w:pPr>
+    </w:p>
+    <w:p>
+      <w:pPr>
+        <w:ind w:left="360"/>
+      </w:pPr>
+    </w:p>
+    <w:p>
+      <w:pPr>
+        <w:ind w:left="360"/>
         <w:rPr>
           <w:i/>
           <w:sz w:val="24"/>
@@ -12652,6 +12725,14 @@
       </w:r>
     </w:p>
     <w:p/>
+    <w:p/>
+    <w:p/>
+    <w:p/>
+    <w:p/>
+    <w:p/>
+    <w:p/>
+    <w:p/>
+    <w:p/>
     <w:p>
       <w:pPr>
         <w:pStyle w:val="Heading3"/>
@@ -12668,7 +12749,21 @@
           <w:b/>
           <w:color w:val="auto"/>
         </w:rPr>
+        <w:lastRenderedPageBreak/>
         <w:t>5.5.2 Cost Matrix</w:t>
+      </w:r>
+    </w:p>
+    <w:p>
+      <w:pPr>
+        <w:ind w:left="360"/>
+      </w:pPr>
+    </w:p>
+    <w:p>
+      <w:pPr>
+        <w:ind w:left="360"/>
+      </w:pPr>
+      <w:r>
+        <w:t>This section provides a table which includes each component and its cost per unit. It shows which components were department funded and which components were funded by the team.</w:t>
       </w:r>
     </w:p>
     <w:p/>
@@ -14315,6 +14410,11 @@
     </w:p>
     <w:p>
       <w:pPr>
+        <w:ind w:left="360"/>
+      </w:pPr>
+    </w:p>
+    <w:p>
+      <w:pPr>
         <w:pStyle w:val="Heading1"/>
         <w:numPr>
           <w:ilvl w:val="0"/>
@@ -14333,7 +14433,6 @@
           <w:b/>
           <w:color w:val="auto"/>
         </w:rPr>
-        <w:lastRenderedPageBreak/>
         <w:t>Decomposition of Challenge S</w:t>
       </w:r>
       <w:r>
@@ -14760,6 +14859,7 @@
         <w:rPr>
           <w:rFonts w:cs="Times New Roman"/>
         </w:rPr>
+        <w:lastRenderedPageBreak/>
         <w:t xml:space="preserve">Interacting with the Rubik’s cube means that Roadie will attempt to turn one row of the Rubik’s cube 180 degrees. Roadie will be able to positively identify the Rubik’s cube and position itself over the Rubik’s cube. Interacting with Simon means that Roadie will play Simon for 15 seconds, correctly identifying and pressing the illuminated segments. Interacting with the Etch-A-Sketch means that Roadie will successfully draw “IEEE” on the Etch-A-Sketch. Interacting with the playing card means that Roadie will successfully pick up a playing card and carry it across the finish line. </w:t>
       </w:r>
     </w:p>
@@ -15286,6 +15386,8 @@
       </w:r>
       <w:bookmarkEnd w:id="78"/>
     </w:p>
+    <w:p/>
+    <w:p/>
     <w:p>
       <w:pPr>
         <w:pStyle w:val="Heading2"/>
@@ -15317,6 +15419,41 @@
     <w:p/>
     <w:p>
       <w:pPr>
+        <w:ind w:left="360"/>
+      </w:pPr>
+      <w:r>
+        <w:t xml:space="preserve">This section will cover the </w:t>
+      </w:r>
+      <w:r>
+        <w:t>parts</w:t>
+      </w:r>
+      <w:r>
+        <w:t xml:space="preserve"> budget for the </w:t>
+      </w:r>
+      <w:r>
+        <w:t>challenge</w:t>
+      </w:r>
+      <w:r>
+        <w:t xml:space="preserve"> subsystem. These components are vital in </w:t>
+      </w:r>
+      <w:r>
+        <w:t xml:space="preserve">ensuring </w:t>
+      </w:r>
+      <w:r>
+        <w:t>the</w:t>
+      </w:r>
+      <w:r>
+        <w:t xml:space="preserve"> proper and efficient completion of course challenges</w:t>
+      </w:r>
+      <w:r>
+        <w:t>. The different components used in the subsystem will be outlined, and then a cost matrix will show a cost analysis involving subsystem components and the sources of funding.</w:t>
+      </w:r>
+    </w:p>
+    <w:p/>
+    <w:p/>
+    <w:p/>
+    <w:p>
+      <w:pPr>
         <w:pStyle w:val="Heading3"/>
         <w:ind w:left="360"/>
         <w:rPr>
@@ -15338,6 +15475,16 @@
     <w:p>
       <w:pPr>
         <w:ind w:left="360"/>
+      </w:pPr>
+      <w:r>
+        <w:t>This section will give a short reasoning for the existence of each component in the subsystem. All of these aid in satisfying Roadie’s requirements.</w:t>
+      </w:r>
+    </w:p>
+    <w:p/>
+    <w:p/>
+    <w:p>
+      <w:pPr>
+        <w:ind w:left="360"/>
         <w:rPr>
           <w:i/>
         </w:rPr>
@@ -15469,6 +15616,7 @@
         <w:rPr>
           <w:i/>
         </w:rPr>
+        <w:lastRenderedPageBreak/>
         <w:t>Adafruit</w:t>
       </w:r>
       <w:proofErr w:type="spellEnd"/>
@@ -15486,8 +15634,6 @@
       <w:r>
         <w:t>This component is used to control all of the gear motors. With the ability to control up to four DC motors, this shield is a cost-efficient method of controlling all of the motors needed for challenge completion.</w:t>
       </w:r>
-      <w:bookmarkStart w:id="80" w:name="_GoBack"/>
-      <w:bookmarkEnd w:id="80"/>
     </w:p>
     <w:p>
       <w:pPr>
@@ -15548,7 +15694,6 @@
           <w:b/>
           <w:color w:val="auto"/>
         </w:rPr>
-        <w:lastRenderedPageBreak/>
         <w:t xml:space="preserve">6.5.2 </w:t>
       </w:r>
       <w:r>
@@ -15560,6 +15705,17 @@
         <w:t>Cost Matrix</w:t>
       </w:r>
     </w:p>
+    <w:p/>
+    <w:p>
+      <w:pPr>
+        <w:ind w:left="360"/>
+      </w:pPr>
+      <w:r>
+        <w:t>This section provides a table which includes each component and its cost per unit. It shows which components were department funded and which components were funded by the team.</w:t>
+      </w:r>
+    </w:p>
+    <w:p/>
+    <w:p/>
     <w:tbl>
       <w:tblPr>
         <w:tblW w:w="9951" w:type="dxa"/>
@@ -16970,19 +17126,7 @@
         <w:rPr>
           <w:sz w:val="20"/>
         </w:rPr>
-        <w:t xml:space="preserve">Cost of hardware for Roadie’s </w:t>
-      </w:r>
-      <w:r>
-        <w:rPr>
-          <w:sz w:val="20"/>
-        </w:rPr>
-        <w:t>challenge</w:t>
-      </w:r>
-      <w:r>
-        <w:rPr>
-          <w:sz w:val="20"/>
-        </w:rPr>
-        <w:t xml:space="preserve"> subsystem. </w:t>
+        <w:t xml:space="preserve">Cost of hardware for Roadie’s challenge subsystem. </w:t>
       </w:r>
     </w:p>
     <w:p>
@@ -17015,9 +17159,9 @@
           <w:color w:val="auto"/>
         </w:rPr>
       </w:pPr>
-      <w:bookmarkStart w:id="81" w:name="_Toc400740995"/>
-      <w:bookmarkStart w:id="82" w:name="_Ref404857287"/>
-      <w:bookmarkStart w:id="83" w:name="_Toc405223778"/>
+      <w:bookmarkStart w:id="80" w:name="_Toc400740995"/>
+      <w:bookmarkStart w:id="81" w:name="_Ref404857287"/>
+      <w:bookmarkStart w:id="82" w:name="_Toc405223778"/>
       <w:r>
         <w:rPr>
           <w:rFonts w:ascii="Times New Roman" w:hAnsi="Times New Roman" w:cs="Times New Roman"/>
@@ -17026,9 +17170,9 @@
         </w:rPr>
         <w:t>Decomposition of Movement System</w:t>
       </w:r>
+      <w:bookmarkEnd w:id="80"/>
       <w:bookmarkEnd w:id="81"/>
       <w:bookmarkEnd w:id="82"/>
-      <w:bookmarkEnd w:id="83"/>
     </w:p>
     <w:p>
       <w:pPr>
@@ -17098,7 +17242,7 @@
           <w:szCs w:val="24"/>
         </w:rPr>
       </w:pPr>
-      <w:bookmarkStart w:id="84" w:name="_Toc405223779"/>
+      <w:bookmarkStart w:id="83" w:name="_Toc405223779"/>
       <w:r>
         <w:rPr>
           <w:rFonts w:ascii="Times New Roman" w:hAnsi="Times New Roman" w:cs="Times New Roman"/>
@@ -17109,7 +17253,7 @@
         </w:rPr>
         <w:t>Subsystem Architecture</w:t>
       </w:r>
-      <w:bookmarkEnd w:id="84"/>
+      <w:bookmarkEnd w:id="83"/>
     </w:p>
     <w:p>
       <w:pPr>
@@ -17206,6 +17350,7 @@
           <w:rFonts w:cs="Times New Roman"/>
           <w:noProof/>
         </w:rPr>
+        <w:lastRenderedPageBreak/>
         <w:drawing>
           <wp:inline distT="0" distB="0" distL="0" distR="0" wp14:anchorId="1A3EF224" wp14:editId="7BDC0985">
             <wp:extent cx="5943600" cy="1730828"/>
@@ -17257,9 +17402,9 @@
           <w:rFonts w:cs="Times New Roman"/>
         </w:rPr>
       </w:pPr>
-      <w:bookmarkStart w:id="85" w:name="_Ref400467935"/>
-      <w:bookmarkStart w:id="86" w:name="_Toc400740884"/>
-      <w:bookmarkStart w:id="87" w:name="_Toc405223797"/>
+      <w:bookmarkStart w:id="84" w:name="_Ref400467935"/>
+      <w:bookmarkStart w:id="85" w:name="_Toc400740884"/>
+      <w:bookmarkStart w:id="86" w:name="_Toc405223797"/>
       <w:r>
         <w:rPr>
           <w:rFonts w:cs="Times New Roman"/>
@@ -17327,7 +17472,7 @@
         </w:rPr>
         <w:fldChar w:fldCharType="end"/>
       </w:r>
-      <w:bookmarkEnd w:id="85"/>
+      <w:bookmarkEnd w:id="84"/>
       <w:r>
         <w:rPr>
           <w:rFonts w:cs="Times New Roman"/>
@@ -17354,8 +17499,8 @@
         </w:rPr>
         <w:t>.</w:t>
       </w:r>
+      <w:bookmarkEnd w:id="85"/>
       <w:bookmarkEnd w:id="86"/>
-      <w:bookmarkEnd w:id="87"/>
     </w:p>
     <w:p>
       <w:pPr>
@@ -17450,7 +17595,7 @@
           <w:szCs w:val="22"/>
         </w:rPr>
       </w:pPr>
-      <w:bookmarkStart w:id="88" w:name="_Toc405223780"/>
+      <w:bookmarkStart w:id="87" w:name="_Toc405223780"/>
       <w:r>
         <w:rPr>
           <w:rFonts w:ascii="Times New Roman" w:hAnsi="Times New Roman" w:cs="Times New Roman"/>
@@ -17461,7 +17606,7 @@
         </w:rPr>
         <w:t>Assumptions</w:t>
       </w:r>
-      <w:bookmarkEnd w:id="88"/>
+      <w:bookmarkEnd w:id="87"/>
     </w:p>
     <w:p>
       <w:pPr>
@@ -17549,14 +17694,7 @@
         <w:rPr>
           <w:rFonts w:cs="Times New Roman"/>
         </w:rPr>
-        <w:t xml:space="preserve">system has been calibrated to respond to the surfaces laid out in the aforementioned figure. If the surface is different from what is described, there is no guarantee that Roadie will be able to correctly move. It is also </w:t>
-      </w:r>
-      <w:r>
-        <w:rPr>
-          <w:rFonts w:cs="Times New Roman"/>
-        </w:rPr>
-        <w:lastRenderedPageBreak/>
-        <w:t xml:space="preserve">assumed that the Movement </w:t>
+        <w:t xml:space="preserve">system has been calibrated to respond to the surfaces laid out in the aforementioned figure. If the surface is different from what is described, there is no guarantee that Roadie will be able to correctly move. It is also assumed that the Movement </w:t>
       </w:r>
       <w:r>
         <w:rPr>
@@ -17617,7 +17755,7 @@
           <w:szCs w:val="22"/>
         </w:rPr>
       </w:pPr>
-      <w:bookmarkStart w:id="89" w:name="_Toc405223781"/>
+      <w:bookmarkStart w:id="88" w:name="_Toc405223781"/>
       <w:r>
         <w:rPr>
           <w:rFonts w:ascii="Times New Roman" w:hAnsi="Times New Roman" w:cs="Times New Roman"/>
@@ -17628,7 +17766,7 @@
         </w:rPr>
         <w:t>Dependencies</w:t>
       </w:r>
-      <w:bookmarkEnd w:id="89"/>
+      <w:bookmarkEnd w:id="88"/>
     </w:p>
     <w:p>
       <w:pPr>
@@ -17812,7 +17950,7 @@
           <w:szCs w:val="22"/>
         </w:rPr>
       </w:pPr>
-      <w:bookmarkStart w:id="90" w:name="_Toc405223782"/>
+      <w:bookmarkStart w:id="89" w:name="_Toc405223782"/>
       <w:r>
         <w:rPr>
           <w:rFonts w:ascii="Times New Roman" w:hAnsi="Times New Roman" w:cs="Times New Roman"/>
@@ -17824,7 +17962,7 @@
         <w:lastRenderedPageBreak/>
         <w:t>Constraints</w:t>
       </w:r>
-      <w:bookmarkEnd w:id="90"/>
+      <w:bookmarkEnd w:id="89"/>
     </w:p>
     <w:p>
       <w:pPr>
@@ -17906,7 +18044,7 @@
           <w:szCs w:val="24"/>
         </w:rPr>
       </w:pPr>
-      <w:bookmarkStart w:id="91" w:name="_Toc405223783"/>
+      <w:bookmarkStart w:id="90" w:name="_Toc405223783"/>
       <w:r>
         <w:rPr>
           <w:rFonts w:ascii="Times New Roman" w:hAnsi="Times New Roman" w:cs="Times New Roman"/>
@@ -17917,7 +18055,7 @@
         </w:rPr>
         <w:t>Functional Diagrams</w:t>
       </w:r>
-      <w:bookmarkEnd w:id="91"/>
+      <w:bookmarkEnd w:id="90"/>
     </w:p>
     <w:p>
       <w:pPr>
@@ -17934,7 +18072,7 @@
           <w:szCs w:val="24"/>
         </w:rPr>
       </w:pPr>
-      <w:bookmarkStart w:id="92" w:name="_Toc405223784"/>
+      <w:bookmarkStart w:id="91" w:name="_Toc405223784"/>
       <w:r>
         <w:rPr>
           <w:rFonts w:ascii="Times New Roman" w:hAnsi="Times New Roman" w:cs="Times New Roman"/>
@@ -17945,7 +18083,7 @@
         </w:rPr>
         <w:t>Hardware Diagrams</w:t>
       </w:r>
-      <w:bookmarkEnd w:id="92"/>
+      <w:bookmarkEnd w:id="91"/>
     </w:p>
     <w:p>
       <w:pPr>
@@ -17962,7 +18100,7 @@
           <w:szCs w:val="24"/>
         </w:rPr>
       </w:pPr>
-      <w:bookmarkStart w:id="93" w:name="_Toc405223785"/>
+      <w:bookmarkStart w:id="92" w:name="_Toc405223785"/>
       <w:r>
         <w:rPr>
           <w:rFonts w:ascii="Times New Roman" w:hAnsi="Times New Roman" w:cs="Times New Roman"/>
@@ -17973,7 +18111,7 @@
         </w:rPr>
         <w:t>Interfaces</w:t>
       </w:r>
-      <w:bookmarkEnd w:id="93"/>
+      <w:bookmarkEnd w:id="92"/>
     </w:p>
     <w:p>
       <w:pPr>
@@ -17990,7 +18128,7 @@
           <w:szCs w:val="24"/>
         </w:rPr>
       </w:pPr>
-      <w:bookmarkStart w:id="94" w:name="_Toc405223786"/>
+      <w:bookmarkStart w:id="93" w:name="_Toc405223786"/>
       <w:r>
         <w:rPr>
           <w:rFonts w:ascii="Times New Roman" w:hAnsi="Times New Roman" w:cs="Times New Roman"/>
@@ -18001,8 +18139,30 @@
         </w:rPr>
         <w:t>Parts Budget</w:t>
       </w:r>
-      <w:bookmarkEnd w:id="94"/>
-    </w:p>
+      <w:bookmarkEnd w:id="93"/>
+    </w:p>
+    <w:p/>
+    <w:p>
+      <w:pPr>
+        <w:ind w:left="360"/>
+      </w:pPr>
+      <w:r>
+        <w:t xml:space="preserve">This section will cover the parts budget for the </w:t>
+      </w:r>
+      <w:r>
+        <w:t>movement</w:t>
+      </w:r>
+      <w:r>
+        <w:t xml:space="preserve"> subsystem. These components are vital in </w:t>
+      </w:r>
+      <w:r>
+        <w:t>facilitating the effective and accurate movement around the course</w:t>
+      </w:r>
+      <w:r>
+        <w:t>. The different components used in the subsystem will be outlined, and then a cost matrix will show a cost analysis involving subsystem components and the sources of funding.</w:t>
+      </w:r>
+    </w:p>
+    <w:p/>
     <w:p/>
     <w:p>
       <w:pPr>
@@ -18024,6 +18184,18 @@
       </w:r>
     </w:p>
     <w:p/>
+    <w:p/>
+    <w:p>
+      <w:pPr>
+        <w:ind w:left="360"/>
+      </w:pPr>
+      <w:r>
+        <w:t>This section will give a short reasoning for the existence of each component in the subsystem. All of these aid in satisfying Roadie’s requirements.</w:t>
+      </w:r>
+    </w:p>
+    <w:p/>
+    <w:p/>
+    <w:p/>
     <w:p>
       <w:pPr>
         <w:ind w:left="360"/>
@@ -18314,6 +18486,7 @@
           <w:i/>
           <w:sz w:val="24"/>
         </w:rPr>
+        <w:lastRenderedPageBreak/>
         <w:t>DROK DC</w:t>
       </w:r>
       <w:r>
@@ -18471,10 +18644,24 @@
           <w:b/>
           <w:color w:val="auto"/>
         </w:rPr>
-        <w:lastRenderedPageBreak/>
         <w:t>7.5.2 Cost Matrix</w:t>
       </w:r>
     </w:p>
+    <w:p/>
+    <w:p>
+      <w:pPr>
+        <w:ind w:left="360"/>
+      </w:pPr>
+      <w:r>
+        <w:t>This section provides a table which includes each component and its cost p</w:t>
+      </w:r>
+      <w:bookmarkStart w:id="94" w:name="_GoBack"/>
+      <w:bookmarkEnd w:id="94"/>
+      <w:r>
+        <w:t>er unit. It shows which components were department funded and which components were funded by the team.</w:t>
+      </w:r>
+    </w:p>
+    <w:p/>
     <w:p/>
     <w:tbl>
       <w:tblPr>
@@ -20293,19 +20480,7 @@
         <w:rPr>
           <w:sz w:val="20"/>
         </w:rPr>
-        <w:t xml:space="preserve">Cost of hardware for Roadie’s </w:t>
-      </w:r>
-      <w:r>
-        <w:rPr>
-          <w:sz w:val="20"/>
-        </w:rPr>
-        <w:t>movement</w:t>
-      </w:r>
-      <w:r>
-        <w:rPr>
-          <w:sz w:val="20"/>
-        </w:rPr>
-        <w:t xml:space="preserve"> subsystem. </w:t>
+        <w:t xml:space="preserve">Cost of hardware for Roadie’s movement subsystem. </w:t>
       </w:r>
     </w:p>
     <w:p/>
@@ -20946,7 +21121,7 @@
           <w:rPr>
             <w:noProof/>
           </w:rPr>
-          <w:t>15</w:t>
+          <w:t>20</w:t>
         </w:r>
         <w:r>
           <w:rPr>
@@ -28076,7 +28251,7 @@
   <a:extraClrSchemeLst/>
   <a:extLst>
     <a:ext uri="{05A4C25C-085E-4340-85A3-A5531E510DB2}">
-      <thm15:themeFamily xmlns="" xmlns:thm15="http://schemas.microsoft.com/office/thememl/2012/main" name="Office Theme" id="{62F939B6-93AF-4DB8-9C6B-D6C7DFDC589F}" vid="{4A3C46E8-61CC-4603-A589-7422A47A8E4A}"/>
+      <thm15:themeFamily xmlns:thm15="http://schemas.microsoft.com/office/thememl/2012/main" xmlns="" name="Office Theme" id="{62F939B6-93AF-4DB8-9C6B-D6C7DFDC589F}" vid="{4A3C46E8-61CC-4603-A589-7422A47A8E4A}"/>
     </a:ext>
   </a:extLst>
 </a:theme>
@@ -28087,7 +28262,7 @@
 </file>
 
 <file path=customXml/itemProps1.xml><?xml version="1.0" encoding="utf-8"?>
-<ds:datastoreItem xmlns:ds="http://schemas.openxmlformats.org/officeDocument/2006/customXml" ds:itemID="{AE130C34-9843-4AF2-B528-713A68784CA3}">
+<ds:datastoreItem xmlns:ds="http://schemas.openxmlformats.org/officeDocument/2006/customXml" ds:itemID="{DBB56711-0514-4159-890F-AE830659AF3B}">
   <ds:schemaRefs>
     <ds:schemaRef ds:uri="http://schemas.openxmlformats.org/officeDocument/2006/bibliography"/>
   </ds:schemaRefs>

</xml_diff>